<commit_message>
TROLLLLLLL (site + retrospectives + gui +keypad e.d.)
FUN
</commit_message>
<xml_diff>
--- a/docs/Sprints/Retrospectives/Retrospectives.docx
+++ b/docs/Sprints/Retrospectives/Retrospectives.docx
@@ -2463,6 +2463,1108 @@
       <w:pPr>
         <w:spacing w:line="259" w:lineRule="auto"/>
       </w:pPr>
+      <w:r>
+        <w:br w:type="page"/>
+      </w:r>
+    </w:p>
+    <w:p>
+      <w:pPr>
+        <w:pStyle w:val="Kop1"/>
+      </w:pPr>
+      <w:proofErr w:type="spellStart"/>
+      <w:r>
+        <w:lastRenderedPageBreak/>
+        <w:t>Retrospective</w:t>
+      </w:r>
+      <w:proofErr w:type="spellEnd"/>
+      <w:r>
+        <w:t xml:space="preserve"> Week 6</w:t>
+      </w:r>
+    </w:p>
+    <w:p>
+      <w:r>
+        <w:t>Door: Ben Groeneveld</w:t>
+      </w:r>
+    </w:p>
+    <w:p>
+      <w:pPr>
+        <w:pStyle w:val="Kop2"/>
+      </w:pPr>
+      <w:r>
+        <w:t>Tips en tops</w:t>
+      </w:r>
+    </w:p>
+    <w:p>
+      <w:pPr>
+        <w:pStyle w:val="Kop6"/>
+      </w:pPr>
+      <w:r>
+        <w:t xml:space="preserve">Osman </w:t>
+      </w:r>
+      <w:proofErr w:type="spellStart"/>
+      <w:r>
+        <w:t>Altun</w:t>
+      </w:r>
+      <w:proofErr w:type="spellEnd"/>
+    </w:p>
+    <w:tbl>
+      <w:tblPr>
+        <w:tblStyle w:val="Tabelraster"/>
+        <w:tblW w:w="0" w:type="auto"/>
+        <w:tblInd w:w="0" w:type="dxa"/>
+        <w:tblBorders>
+          <w:top w:val="none" w:sz="0" w:space="0" w:color="auto"/>
+          <w:left w:val="none" w:sz="0" w:space="0" w:color="auto"/>
+          <w:bottom w:val="none" w:sz="0" w:space="0" w:color="auto"/>
+          <w:right w:val="none" w:sz="0" w:space="0" w:color="auto"/>
+          <w:insideH w:val="none" w:sz="0" w:space="0" w:color="auto"/>
+          <w:insideV w:val="none" w:sz="0" w:space="0" w:color="auto"/>
+        </w:tblBorders>
+        <w:tblLook w:val="04A0" w:firstRow="1" w:lastRow="0" w:firstColumn="1" w:lastColumn="0" w:noHBand="0" w:noVBand="1"/>
+      </w:tblPr>
+      <w:tblGrid>
+        <w:gridCol w:w="4531"/>
+        <w:gridCol w:w="4531"/>
+      </w:tblGrid>
+      <w:tr>
+        <w:tc>
+          <w:tcPr>
+            <w:tcW w:w="4531" w:type="dxa"/>
+          </w:tcPr>
+          <w:p>
+            <w:pPr>
+              <w:pStyle w:val="Lijstalinea"/>
+              <w:numPr>
+                <w:ilvl w:val="0"/>
+                <w:numId w:val="1"/>
+              </w:numPr>
+              <w:spacing w:line="240" w:lineRule="auto"/>
+            </w:pPr>
+          </w:p>
+        </w:tc>
+        <w:tc>
+          <w:tcPr>
+            <w:tcW w:w="4531" w:type="dxa"/>
+            <w:shd w:val="clear" w:color="auto" w:fill="auto"/>
+          </w:tcPr>
+          <w:p>
+            <w:pPr>
+              <w:pStyle w:val="Lijstalinea"/>
+              <w:numPr>
+                <w:ilvl w:val="0"/>
+                <w:numId w:val="2"/>
+              </w:numPr>
+              <w:spacing w:line="240" w:lineRule="auto"/>
+            </w:pPr>
+            <w:r>
+              <w:t>Weinig werk opgeleverd</w:t>
+            </w:r>
+          </w:p>
+        </w:tc>
+      </w:tr>
+    </w:tbl>
+    <w:p/>
+    <w:p>
+      <w:pPr>
+        <w:pStyle w:val="Kop6"/>
+      </w:pPr>
+      <w:r>
+        <w:t>Remco La Brijn</w:t>
+      </w:r>
+    </w:p>
+    <w:tbl>
+      <w:tblPr>
+        <w:tblStyle w:val="Tabelraster"/>
+        <w:tblW w:w="0" w:type="auto"/>
+        <w:tblInd w:w="0" w:type="dxa"/>
+        <w:tblBorders>
+          <w:top w:val="none" w:sz="0" w:space="0" w:color="auto"/>
+          <w:left w:val="none" w:sz="0" w:space="0" w:color="auto"/>
+          <w:bottom w:val="none" w:sz="0" w:space="0" w:color="auto"/>
+          <w:right w:val="none" w:sz="0" w:space="0" w:color="auto"/>
+          <w:insideH w:val="none" w:sz="0" w:space="0" w:color="auto"/>
+          <w:insideV w:val="none" w:sz="0" w:space="0" w:color="auto"/>
+        </w:tblBorders>
+        <w:tblLook w:val="04A0" w:firstRow="1" w:lastRow="0" w:firstColumn="1" w:lastColumn="0" w:noHBand="0" w:noVBand="1"/>
+      </w:tblPr>
+      <w:tblGrid>
+        <w:gridCol w:w="4531"/>
+        <w:gridCol w:w="4531"/>
+      </w:tblGrid>
+      <w:tr>
+        <w:tc>
+          <w:tcPr>
+            <w:tcW w:w="4531" w:type="dxa"/>
+          </w:tcPr>
+          <w:p>
+            <w:pPr>
+              <w:pStyle w:val="Lijstalinea"/>
+              <w:numPr>
+                <w:ilvl w:val="0"/>
+                <w:numId w:val="1"/>
+              </w:numPr>
+              <w:spacing w:line="240" w:lineRule="auto"/>
+            </w:pPr>
+          </w:p>
+        </w:tc>
+        <w:tc>
+          <w:tcPr>
+            <w:tcW w:w="4531" w:type="dxa"/>
+            <w:shd w:val="clear" w:color="auto" w:fill="auto"/>
+          </w:tcPr>
+          <w:p>
+            <w:pPr>
+              <w:pStyle w:val="Lijstalinea"/>
+              <w:numPr>
+                <w:ilvl w:val="0"/>
+                <w:numId w:val="2"/>
+              </w:numPr>
+              <w:spacing w:line="240" w:lineRule="auto"/>
+            </w:pPr>
+            <w:r>
+              <w:t>Weinig werk opgeleverd</w:t>
+            </w:r>
+          </w:p>
+        </w:tc>
+      </w:tr>
+    </w:tbl>
+    <w:p/>
+    <w:p>
+      <w:pPr>
+        <w:pStyle w:val="Kop6"/>
+      </w:pPr>
+      <w:r>
+        <w:t>Ben Groeneveld</w:t>
+      </w:r>
+    </w:p>
+    <w:tbl>
+      <w:tblPr>
+        <w:tblStyle w:val="Tabelraster"/>
+        <w:tblW w:w="0" w:type="auto"/>
+        <w:tblInd w:w="0" w:type="dxa"/>
+        <w:tblBorders>
+          <w:top w:val="none" w:sz="0" w:space="0" w:color="auto"/>
+          <w:left w:val="none" w:sz="0" w:space="0" w:color="auto"/>
+          <w:bottom w:val="none" w:sz="0" w:space="0" w:color="auto"/>
+          <w:right w:val="none" w:sz="0" w:space="0" w:color="auto"/>
+          <w:insideH w:val="none" w:sz="0" w:space="0" w:color="auto"/>
+          <w:insideV w:val="none" w:sz="0" w:space="0" w:color="auto"/>
+        </w:tblBorders>
+        <w:tblLook w:val="04A0" w:firstRow="1" w:lastRow="0" w:firstColumn="1" w:lastColumn="0" w:noHBand="0" w:noVBand="1"/>
+      </w:tblPr>
+      <w:tblGrid>
+        <w:gridCol w:w="4531"/>
+        <w:gridCol w:w="4531"/>
+      </w:tblGrid>
+      <w:tr>
+        <w:tc>
+          <w:tcPr>
+            <w:tcW w:w="4531" w:type="dxa"/>
+          </w:tcPr>
+          <w:p>
+            <w:pPr>
+              <w:pStyle w:val="Lijstalinea"/>
+              <w:numPr>
+                <w:ilvl w:val="0"/>
+                <w:numId w:val="1"/>
+              </w:numPr>
+              <w:spacing w:line="240" w:lineRule="auto"/>
+            </w:pPr>
+          </w:p>
+        </w:tc>
+        <w:tc>
+          <w:tcPr>
+            <w:tcW w:w="4531" w:type="dxa"/>
+            <w:shd w:val="clear" w:color="auto" w:fill="auto"/>
+          </w:tcPr>
+          <w:p>
+            <w:pPr>
+              <w:pStyle w:val="Lijstalinea"/>
+              <w:numPr>
+                <w:ilvl w:val="0"/>
+                <w:numId w:val="2"/>
+              </w:numPr>
+              <w:spacing w:line="240" w:lineRule="auto"/>
+            </w:pPr>
+            <w:r>
+              <w:t>Weinig werk opgeleverd</w:t>
+            </w:r>
+          </w:p>
+        </w:tc>
+      </w:tr>
+    </w:tbl>
+    <w:p/>
+    <w:p>
+      <w:pPr>
+        <w:pStyle w:val="Kop2"/>
+      </w:pPr>
+      <w:r>
+        <w:t>De vragen</w:t>
+      </w:r>
+    </w:p>
+    <w:p>
+      <w:pPr>
+        <w:pStyle w:val="Kop6"/>
+      </w:pPr>
+      <w:r>
+        <w:t xml:space="preserve">Wat was de </w:t>
+      </w:r>
+      <w:proofErr w:type="spellStart"/>
+      <w:r>
+        <w:t>velocity</w:t>
+      </w:r>
+      <w:proofErr w:type="spellEnd"/>
+      <w:r>
+        <w:t xml:space="preserve"> van de afgelopen sprint?</w:t>
+      </w:r>
+    </w:p>
+    <w:p>
+      <w:r>
+        <w:t>Er zijn gezamenlijk 11 punten behaald</w:t>
+      </w:r>
+    </w:p>
+    <w:p>
+      <w:pPr>
+        <w:pStyle w:val="Kop6"/>
+      </w:pPr>
+      <w:r>
+        <w:t>Wat ging deze sprint goed?</w:t>
+      </w:r>
+    </w:p>
+    <w:p/>
+    <w:p>
+      <w:pPr>
+        <w:pStyle w:val="Kop6"/>
+      </w:pPr>
+      <w:r>
+        <w:t>Wat kan de volgende sprint beter?</w:t>
+      </w:r>
+    </w:p>
+    <w:p>
+      <w:r>
+        <w:t>Veel meer tijd besteden aan het project.</w:t>
+      </w:r>
+    </w:p>
+    <w:p>
+      <w:pPr>
+        <w:pStyle w:val="Kop2"/>
+      </w:pPr>
+      <w:r>
+        <w:t>Puntenverdeling</w:t>
+      </w:r>
+    </w:p>
+    <w:p>
+      <w:pPr>
+        <w:pStyle w:val="Kop6"/>
+      </w:pPr>
+      <w:r>
+        <w:t>Ben Groeneveld</w:t>
+      </w:r>
+    </w:p>
+    <w:p>
+      <w:r>
+        <w:rPr>
+          <w:rStyle w:val="Subtieleverwijzing"/>
+        </w:rPr>
+        <w:t xml:space="preserve">1 punt – </w:t>
+      </w:r>
+      <w:r>
+        <w:t>Heeft te weinig gedaan en te weinig opgeleverd.</w:t>
+      </w:r>
+    </w:p>
+    <w:p>
+      <w:pPr>
+        <w:pStyle w:val="Kop6"/>
+      </w:pPr>
+      <w:r>
+        <w:t xml:space="preserve">Osman </w:t>
+      </w:r>
+      <w:proofErr w:type="spellStart"/>
+      <w:r>
+        <w:t>Altun</w:t>
+      </w:r>
+      <w:proofErr w:type="spellEnd"/>
+    </w:p>
+    <w:p>
+      <w:r>
+        <w:rPr>
+          <w:rStyle w:val="Subtieleverwijzing"/>
+        </w:rPr>
+        <w:t xml:space="preserve">2 </w:t>
+      </w:r>
+      <w:r>
+        <w:rPr>
+          <w:rStyle w:val="Subtieleverwijzing"/>
+        </w:rPr>
+        <w:t>punt</w:t>
+      </w:r>
+      <w:r>
+        <w:rPr>
+          <w:rStyle w:val="Subtieleverwijzing"/>
+        </w:rPr>
+        <w:t>en</w:t>
+      </w:r>
+      <w:r>
+        <w:rPr>
+          <w:rStyle w:val="Subtieleverwijzing"/>
+        </w:rPr>
+        <w:t xml:space="preserve"> </w:t>
+      </w:r>
+      <w:r>
+        <w:rPr>
+          <w:rStyle w:val="Subtieleverwijzing"/>
+        </w:rPr>
+        <w:t xml:space="preserve">– </w:t>
+      </w:r>
+      <w:r>
+        <w:t>Heeft weinig gedaan en weinig opgeleverd.</w:t>
+      </w:r>
+    </w:p>
+    <w:p>
+      <w:pPr>
+        <w:pStyle w:val="Kop6"/>
+      </w:pPr>
+      <w:r>
+        <w:t>Remco La Brijn</w:t>
+      </w:r>
+    </w:p>
+    <w:p>
+      <w:r>
+        <w:rPr>
+          <w:rStyle w:val="Subtieleverwijzing"/>
+        </w:rPr>
+        <w:t xml:space="preserve">2 </w:t>
+      </w:r>
+      <w:r>
+        <w:rPr>
+          <w:rStyle w:val="Subtieleverwijzing"/>
+        </w:rPr>
+        <w:t xml:space="preserve">punten </w:t>
+      </w:r>
+      <w:r>
+        <w:rPr>
+          <w:rStyle w:val="Subtieleverwijzing"/>
+        </w:rPr>
+        <w:t>–</w:t>
+      </w:r>
+      <w:r>
+        <w:t xml:space="preserve"> Heeft weinig gedaan en weinig opgeleverd.</w:t>
+      </w:r>
+    </w:p>
+    <w:p/>
+    <w:p>
+      <w:pPr>
+        <w:spacing w:line="259" w:lineRule="auto"/>
+      </w:pPr>
+      <w:r>
+        <w:br w:type="page"/>
+      </w:r>
+    </w:p>
+    <w:p>
+      <w:pPr>
+        <w:pStyle w:val="Kop1"/>
+      </w:pPr>
+      <w:proofErr w:type="spellStart"/>
+      <w:r>
+        <w:lastRenderedPageBreak/>
+        <w:t>Retrospective</w:t>
+      </w:r>
+      <w:proofErr w:type="spellEnd"/>
+      <w:r>
+        <w:t xml:space="preserve"> Week 6</w:t>
+      </w:r>
+    </w:p>
+    <w:p>
+      <w:r>
+        <w:t>Door: Remco La Brijn</w:t>
+      </w:r>
+    </w:p>
+    <w:p>
+      <w:pPr>
+        <w:pStyle w:val="Kop2"/>
+      </w:pPr>
+      <w:r>
+        <w:t>Tips en tops</w:t>
+      </w:r>
+    </w:p>
+    <w:p>
+      <w:pPr>
+        <w:pStyle w:val="Kop6"/>
+      </w:pPr>
+      <w:r>
+        <w:t>Ben Groeneveld</w:t>
+      </w:r>
+    </w:p>
+    <w:tbl>
+      <w:tblPr>
+        <w:tblStyle w:val="Tabelraster"/>
+        <w:tblW w:w="0" w:type="auto"/>
+        <w:tblInd w:w="0" w:type="dxa"/>
+        <w:tblBorders>
+          <w:top w:val="none" w:sz="0" w:space="0" w:color="auto"/>
+          <w:left w:val="none" w:sz="0" w:space="0" w:color="auto"/>
+          <w:bottom w:val="none" w:sz="0" w:space="0" w:color="auto"/>
+          <w:right w:val="none" w:sz="0" w:space="0" w:color="auto"/>
+          <w:insideH w:val="none" w:sz="0" w:space="0" w:color="auto"/>
+          <w:insideV w:val="none" w:sz="0" w:space="0" w:color="auto"/>
+        </w:tblBorders>
+        <w:tblLook w:val="04A0" w:firstRow="1" w:lastRow="0" w:firstColumn="1" w:lastColumn="0" w:noHBand="0" w:noVBand="1"/>
+      </w:tblPr>
+      <w:tblGrid>
+        <w:gridCol w:w="4531"/>
+        <w:gridCol w:w="4531"/>
+      </w:tblGrid>
+      <w:tr>
+        <w:tc>
+          <w:tcPr>
+            <w:tcW w:w="4531" w:type="dxa"/>
+          </w:tcPr>
+          <w:p>
+            <w:pPr>
+              <w:pStyle w:val="Lijstalinea"/>
+              <w:numPr>
+                <w:ilvl w:val="0"/>
+                <w:numId w:val="1"/>
+              </w:numPr>
+              <w:spacing w:line="240" w:lineRule="auto"/>
+            </w:pPr>
+            <w:r>
+              <w:t>Aanwezigheid</w:t>
+            </w:r>
+          </w:p>
+        </w:tc>
+        <w:tc>
+          <w:tcPr>
+            <w:tcW w:w="4531" w:type="dxa"/>
+            <w:shd w:val="clear" w:color="auto" w:fill="auto"/>
+          </w:tcPr>
+          <w:p>
+            <w:pPr>
+              <w:pStyle w:val="Lijstalinea"/>
+              <w:numPr>
+                <w:ilvl w:val="0"/>
+                <w:numId w:val="2"/>
+              </w:numPr>
+              <w:spacing w:line="240" w:lineRule="auto"/>
+            </w:pPr>
+            <w:r>
+              <w:t>Niet veel gedaan</w:t>
+            </w:r>
+          </w:p>
+        </w:tc>
+      </w:tr>
+    </w:tbl>
+    <w:p/>
+    <w:p>
+      <w:pPr>
+        <w:pStyle w:val="Kop6"/>
+      </w:pPr>
+      <w:r>
+        <w:t xml:space="preserve">Osman </w:t>
+      </w:r>
+      <w:proofErr w:type="spellStart"/>
+      <w:r>
+        <w:t>Altun</w:t>
+      </w:r>
+      <w:proofErr w:type="spellEnd"/>
+    </w:p>
+    <w:tbl>
+      <w:tblPr>
+        <w:tblStyle w:val="Tabelraster"/>
+        <w:tblW w:w="0" w:type="auto"/>
+        <w:tblInd w:w="0" w:type="dxa"/>
+        <w:tblBorders>
+          <w:top w:val="none" w:sz="0" w:space="0" w:color="auto"/>
+          <w:left w:val="none" w:sz="0" w:space="0" w:color="auto"/>
+          <w:bottom w:val="none" w:sz="0" w:space="0" w:color="auto"/>
+          <w:right w:val="none" w:sz="0" w:space="0" w:color="auto"/>
+          <w:insideH w:val="none" w:sz="0" w:space="0" w:color="auto"/>
+          <w:insideV w:val="none" w:sz="0" w:space="0" w:color="auto"/>
+        </w:tblBorders>
+        <w:tblLook w:val="04A0" w:firstRow="1" w:lastRow="0" w:firstColumn="1" w:lastColumn="0" w:noHBand="0" w:noVBand="1"/>
+      </w:tblPr>
+      <w:tblGrid>
+        <w:gridCol w:w="4531"/>
+        <w:gridCol w:w="4531"/>
+      </w:tblGrid>
+      <w:tr>
+        <w:tc>
+          <w:tcPr>
+            <w:tcW w:w="4531" w:type="dxa"/>
+          </w:tcPr>
+          <w:p>
+            <w:pPr>
+              <w:pStyle w:val="Lijstalinea"/>
+              <w:numPr>
+                <w:ilvl w:val="0"/>
+                <w:numId w:val="1"/>
+              </w:numPr>
+              <w:spacing w:line="240" w:lineRule="auto"/>
+            </w:pPr>
+            <w:r>
+              <w:t>aanwezigheid</w:t>
+            </w:r>
+          </w:p>
+        </w:tc>
+        <w:tc>
+          <w:tcPr>
+            <w:tcW w:w="4531" w:type="dxa"/>
+            <w:shd w:val="clear" w:color="auto" w:fill="auto"/>
+          </w:tcPr>
+          <w:p>
+            <w:pPr>
+              <w:pStyle w:val="Lijstalinea"/>
+              <w:numPr>
+                <w:ilvl w:val="0"/>
+                <w:numId w:val="2"/>
+              </w:numPr>
+              <w:spacing w:line="240" w:lineRule="auto"/>
+            </w:pPr>
+            <w:r>
+              <w:t>Niet veel gedaan</w:t>
+            </w:r>
+          </w:p>
+        </w:tc>
+      </w:tr>
+    </w:tbl>
+    <w:p/>
+    <w:p>
+      <w:pPr>
+        <w:pStyle w:val="Kop6"/>
+      </w:pPr>
+      <w:r>
+        <w:t>Remco La Brijn</w:t>
+      </w:r>
+    </w:p>
+    <w:tbl>
+      <w:tblPr>
+        <w:tblStyle w:val="Tabelraster"/>
+        <w:tblW w:w="0" w:type="auto"/>
+        <w:tblInd w:w="0" w:type="dxa"/>
+        <w:tblBorders>
+          <w:top w:val="none" w:sz="0" w:space="0" w:color="auto"/>
+          <w:left w:val="none" w:sz="0" w:space="0" w:color="auto"/>
+          <w:bottom w:val="none" w:sz="0" w:space="0" w:color="auto"/>
+          <w:right w:val="none" w:sz="0" w:space="0" w:color="auto"/>
+          <w:insideH w:val="none" w:sz="0" w:space="0" w:color="auto"/>
+          <w:insideV w:val="none" w:sz="0" w:space="0" w:color="auto"/>
+        </w:tblBorders>
+        <w:tblLook w:val="04A0" w:firstRow="1" w:lastRow="0" w:firstColumn="1" w:lastColumn="0" w:noHBand="0" w:noVBand="1"/>
+      </w:tblPr>
+      <w:tblGrid>
+        <w:gridCol w:w="4500"/>
+        <w:gridCol w:w="4500"/>
+      </w:tblGrid>
+      <w:tr>
+        <w:trPr>
+          <w:trHeight w:val="453"/>
+        </w:trPr>
+        <w:tc>
+          <w:tcPr>
+            <w:tcW w:w="4500" w:type="dxa"/>
+          </w:tcPr>
+          <w:p>
+            <w:pPr>
+              <w:pStyle w:val="Lijstalinea"/>
+              <w:numPr>
+                <w:ilvl w:val="0"/>
+                <w:numId w:val="1"/>
+              </w:numPr>
+              <w:spacing w:line="240" w:lineRule="auto"/>
+            </w:pPr>
+            <w:r>
+              <w:t>aanwezigheid</w:t>
+            </w:r>
+          </w:p>
+        </w:tc>
+        <w:tc>
+          <w:tcPr>
+            <w:tcW w:w="4500" w:type="dxa"/>
+            <w:shd w:val="clear" w:color="auto" w:fill="auto"/>
+          </w:tcPr>
+          <w:p>
+            <w:pPr>
+              <w:pStyle w:val="Lijstalinea"/>
+              <w:numPr>
+                <w:ilvl w:val="0"/>
+                <w:numId w:val="2"/>
+              </w:numPr>
+              <w:spacing w:line="240" w:lineRule="auto"/>
+            </w:pPr>
+            <w:r>
+              <w:t>Te weinig initiatief en niet veel gedaan</w:t>
+            </w:r>
+          </w:p>
+        </w:tc>
+      </w:tr>
+    </w:tbl>
+    <w:p/>
+    <w:p>
+      <w:pPr>
+        <w:pStyle w:val="Kop2"/>
+      </w:pPr>
+      <w:r>
+        <w:t>De vragen</w:t>
+      </w:r>
+    </w:p>
+    <w:p>
+      <w:pPr>
+        <w:pStyle w:val="Kop6"/>
+      </w:pPr>
+      <w:r>
+        <w:t xml:space="preserve">Wat was de </w:t>
+      </w:r>
+      <w:proofErr w:type="spellStart"/>
+      <w:r>
+        <w:t>velocity</w:t>
+      </w:r>
+      <w:proofErr w:type="spellEnd"/>
+      <w:r>
+        <w:t xml:space="preserve"> van de afgelopen sprint?</w:t>
+      </w:r>
+    </w:p>
+    <w:p>
+      <w:r>
+        <w:t xml:space="preserve"> 11 - alleen het logo is aangepast.</w:t>
+      </w:r>
+    </w:p>
+    <w:p>
+      <w:pPr>
+        <w:pStyle w:val="Kop6"/>
+      </w:pPr>
+      <w:r>
+        <w:t>Wat ging deze sprint goed?</w:t>
+      </w:r>
+    </w:p>
+    <w:p>
+      <w:r>
+        <w:t>Niet veel, er is te weinig uitgevoerd waar te veel moest gebeuren.</w:t>
+      </w:r>
+    </w:p>
+    <w:p>
+      <w:pPr>
+        <w:pStyle w:val="Kop6"/>
+      </w:pPr>
+      <w:r>
+        <w:t>Wat kan de volgende sprint beter?</w:t>
+      </w:r>
+    </w:p>
+    <w:p>
+      <w:r>
+        <w:t>Meer tijdsbesteding naar het project.</w:t>
+      </w:r>
+    </w:p>
+    <w:p>
+      <w:pPr>
+        <w:pStyle w:val="Kop2"/>
+      </w:pPr>
+      <w:r>
+        <w:t>Puntenverdeling</w:t>
+      </w:r>
+    </w:p>
+    <w:p>
+      <w:pPr>
+        <w:pStyle w:val="Kop6"/>
+      </w:pPr>
+      <w:r>
+        <w:t>Ben Groeneveld</w:t>
+      </w:r>
+    </w:p>
+    <w:p>
+      <w:r>
+        <w:rPr>
+          <w:rStyle w:val="Subtieleverwijzing"/>
+        </w:rPr>
+        <w:t>2 punten –</w:t>
+      </w:r>
+      <w:r>
+        <w:t xml:space="preserve"> </w:t>
+      </w:r>
+      <w:r>
+        <w:t>niet veel bij gebeurt</w:t>
+      </w:r>
+    </w:p>
+    <w:p>
+      <w:pPr>
+        <w:pStyle w:val="Kop6"/>
+      </w:pPr>
+      <w:r>
+        <w:t xml:space="preserve">Osman </w:t>
+      </w:r>
+      <w:proofErr w:type="spellStart"/>
+      <w:r>
+        <w:t>Altun</w:t>
+      </w:r>
+      <w:proofErr w:type="spellEnd"/>
+    </w:p>
+    <w:p>
+      <w:r>
+        <w:rPr>
+          <w:rStyle w:val="Subtieleverwijzing"/>
+        </w:rPr>
+        <w:t>2</w:t>
+      </w:r>
+      <w:r>
+        <w:rPr>
+          <w:rStyle w:val="Subtieleverwijzing"/>
+        </w:rPr>
+        <w:t xml:space="preserve"> punt</w:t>
+      </w:r>
+      <w:r>
+        <w:rPr>
+          <w:rStyle w:val="Subtieleverwijzing"/>
+        </w:rPr>
+        <w:t>en</w:t>
+      </w:r>
+      <w:r>
+        <w:rPr>
+          <w:rStyle w:val="Subtieleverwijzing"/>
+        </w:rPr>
+        <w:t xml:space="preserve"> </w:t>
+      </w:r>
+      <w:r>
+        <w:rPr>
+          <w:rStyle w:val="Subtieleverwijzing"/>
+        </w:rPr>
+        <w:t>–</w:t>
+      </w:r>
+      <w:r>
+        <w:t xml:space="preserve"> niet veel bij gebeurt</w:t>
+      </w:r>
+    </w:p>
+    <w:p>
+      <w:pPr>
+        <w:pStyle w:val="Kop6"/>
+      </w:pPr>
+      <w:r>
+        <w:t>Remco La Brijn</w:t>
+      </w:r>
+    </w:p>
+    <w:p>
+      <w:r>
+        <w:rPr>
+          <w:rStyle w:val="Subtieleverwijzing"/>
+        </w:rPr>
+        <w:t>1</w:t>
+      </w:r>
+      <w:r>
+        <w:rPr>
+          <w:rStyle w:val="Subtieleverwijzing"/>
+        </w:rPr>
+        <w:t xml:space="preserve"> punten </w:t>
+      </w:r>
+      <w:r>
+        <w:rPr>
+          <w:rStyle w:val="Subtieleverwijzing"/>
+        </w:rPr>
+        <w:t>–</w:t>
+      </w:r>
+      <w:r>
+        <w:t xml:space="preserve"> niet veel bij gebeurt en te weinig initiatief getoond.</w:t>
+      </w:r>
+    </w:p>
+    <w:p>
+      <w:pPr>
+        <w:spacing w:line="259" w:lineRule="auto"/>
+      </w:pPr>
+      <w:r>
+        <w:br w:type="page"/>
+      </w:r>
+    </w:p>
+    <w:p>
+      <w:pPr>
+        <w:jc w:val="center"/>
+        <w:rPr>
+          <w:b/>
+          <w:sz w:val="36"/>
+          <w:szCs w:val="36"/>
+        </w:rPr>
+      </w:pPr>
+      <w:r>
+        <w:rPr>
+          <w:b/>
+          <w:sz w:val="36"/>
+          <w:szCs w:val="36"/>
+        </w:rPr>
+        <w:lastRenderedPageBreak/>
+        <w:t>Retrospectief Week 6</w:t>
+      </w:r>
+    </w:p>
+    <w:p>
+      <w:pPr>
+        <w:rPr>
+          <w:b/>
+          <w:sz w:val="36"/>
+          <w:szCs w:val="36"/>
+        </w:rPr>
+      </w:pPr>
+    </w:p>
+    <w:p>
+      <w:pPr>
+        <w:rPr>
+          <w:sz w:val="26"/>
+          <w:szCs w:val="26"/>
+        </w:rPr>
+      </w:pPr>
+      <w:r>
+        <w:rPr>
+          <w:sz w:val="26"/>
+          <w:szCs w:val="26"/>
+        </w:rPr>
+        <w:t xml:space="preserve">Naam: Osman </w:t>
+      </w:r>
+      <w:proofErr w:type="spellStart"/>
+      <w:r>
+        <w:rPr>
+          <w:sz w:val="26"/>
+          <w:szCs w:val="26"/>
+        </w:rPr>
+        <w:t>Altun</w:t>
+      </w:r>
+      <w:proofErr w:type="spellEnd"/>
+    </w:p>
+    <w:p>
+      <w:pPr>
+        <w:rPr>
+          <w:sz w:val="26"/>
+          <w:szCs w:val="26"/>
+        </w:rPr>
+      </w:pPr>
+      <w:r>
+        <w:rPr>
+          <w:sz w:val="26"/>
+          <w:szCs w:val="26"/>
+        </w:rPr>
+        <w:t>Studentnummer: 0914026</w:t>
+      </w:r>
+    </w:p>
+    <w:p>
+      <w:pPr>
+        <w:rPr>
+          <w:sz w:val="26"/>
+          <w:szCs w:val="26"/>
+        </w:rPr>
+      </w:pPr>
+    </w:p>
+    <w:p>
+      <w:pPr>
+        <w:rPr>
+          <w:sz w:val="26"/>
+          <w:szCs w:val="26"/>
+        </w:rPr>
+      </w:pPr>
+      <w:proofErr w:type="spellStart"/>
+      <w:r>
+        <w:rPr>
+          <w:b/>
+          <w:sz w:val="26"/>
+          <w:szCs w:val="26"/>
+        </w:rPr>
+        <w:t>Velocity</w:t>
+      </w:r>
+      <w:proofErr w:type="spellEnd"/>
+      <w:r>
+        <w:rPr>
+          <w:b/>
+          <w:sz w:val="26"/>
+          <w:szCs w:val="26"/>
+        </w:rPr>
+        <w:t xml:space="preserve"> van afgelopen week</w:t>
+      </w:r>
+    </w:p>
+    <w:p>
+      <w:pPr>
+        <w:rPr>
+          <w:sz w:val="26"/>
+          <w:szCs w:val="26"/>
+        </w:rPr>
+      </w:pPr>
+      <w:r>
+        <w:rPr>
+          <w:sz w:val="26"/>
+          <w:szCs w:val="26"/>
+        </w:rPr>
+        <w:t>11 punten, er is niet veel gedaan.</w:t>
+      </w:r>
+    </w:p>
+    <w:p>
+      <w:pPr>
+        <w:rPr>
+          <w:sz w:val="26"/>
+          <w:szCs w:val="26"/>
+        </w:rPr>
+      </w:pPr>
+    </w:p>
+    <w:p>
+      <w:pPr>
+        <w:rPr>
+          <w:b/>
+          <w:sz w:val="26"/>
+          <w:szCs w:val="26"/>
+        </w:rPr>
+      </w:pPr>
+      <w:r>
+        <w:rPr>
+          <w:b/>
+          <w:sz w:val="26"/>
+          <w:szCs w:val="26"/>
+        </w:rPr>
+        <w:t>Wat ging goed en wat kan beter?</w:t>
+      </w:r>
+    </w:p>
+    <w:p>
+      <w:pPr>
+        <w:rPr>
+          <w:sz w:val="26"/>
+          <w:szCs w:val="26"/>
+        </w:rPr>
+      </w:pPr>
+      <w:r>
+        <w:rPr>
+          <w:sz w:val="26"/>
+          <w:szCs w:val="26"/>
+        </w:rPr>
+        <w:t xml:space="preserve">Ik heb </w:t>
+      </w:r>
+      <w:proofErr w:type="spellStart"/>
+      <w:r>
+        <w:rPr>
+          <w:sz w:val="26"/>
+          <w:szCs w:val="26"/>
+        </w:rPr>
+        <w:t>putty</w:t>
+      </w:r>
+      <w:proofErr w:type="spellEnd"/>
+      <w:r>
+        <w:rPr>
+          <w:sz w:val="26"/>
+          <w:szCs w:val="26"/>
+        </w:rPr>
+        <w:t xml:space="preserve"> en </w:t>
+      </w:r>
+      <w:proofErr w:type="spellStart"/>
+      <w:r>
+        <w:rPr>
+          <w:sz w:val="26"/>
+          <w:szCs w:val="26"/>
+        </w:rPr>
+        <w:t>winscp</w:t>
+      </w:r>
+      <w:proofErr w:type="spellEnd"/>
+      <w:r>
+        <w:rPr>
+          <w:sz w:val="26"/>
+          <w:szCs w:val="26"/>
+        </w:rPr>
+        <w:t xml:space="preserve"> werkende gekregen. Het project zelf heeft niet veel vooruitgang geboekt. We hebben nog geen werkende database.</w:t>
+      </w:r>
+    </w:p>
+    <w:p>
+      <w:pPr>
+        <w:rPr>
+          <w:sz w:val="26"/>
+          <w:szCs w:val="26"/>
+        </w:rPr>
+      </w:pPr>
+    </w:p>
+    <w:p>
+      <w:pPr>
+        <w:rPr>
+          <w:b/>
+          <w:sz w:val="26"/>
+          <w:szCs w:val="26"/>
+        </w:rPr>
+      </w:pPr>
+      <w:r>
+        <w:rPr>
+          <w:b/>
+          <w:sz w:val="26"/>
+          <w:szCs w:val="26"/>
+        </w:rPr>
+        <w:t>Puntenverdeling</w:t>
+      </w:r>
+    </w:p>
+    <w:p>
+      <w:pPr>
+        <w:rPr>
+          <w:sz w:val="26"/>
+          <w:szCs w:val="26"/>
+        </w:rPr>
+      </w:pPr>
+    </w:p>
+    <w:p>
+      <w:pPr>
+        <w:rPr>
+          <w:sz w:val="26"/>
+          <w:szCs w:val="26"/>
+        </w:rPr>
+      </w:pPr>
+      <w:r>
+        <w:rPr>
+          <w:sz w:val="26"/>
+          <w:szCs w:val="26"/>
+        </w:rPr>
+        <w:t>Ben: 2 punten</w:t>
+      </w:r>
+    </w:p>
+    <w:p>
+      <w:pPr>
+        <w:rPr>
+          <w:sz w:val="26"/>
+          <w:szCs w:val="26"/>
+        </w:rPr>
+      </w:pPr>
+    </w:p>
+    <w:p>
+      <w:pPr>
+        <w:rPr>
+          <w:sz w:val="26"/>
+          <w:szCs w:val="26"/>
+        </w:rPr>
+      </w:pPr>
+      <w:r>
+        <w:rPr>
+          <w:sz w:val="26"/>
+          <w:szCs w:val="26"/>
+        </w:rPr>
+        <w:t>Remco: 2 punten</w:t>
+      </w:r>
+    </w:p>
+    <w:p>
+      <w:pPr>
+        <w:rPr>
+          <w:sz w:val="26"/>
+          <w:szCs w:val="26"/>
+        </w:rPr>
+      </w:pPr>
+    </w:p>
+    <w:p>
+      <w:pPr>
+        <w:rPr>
+          <w:sz w:val="26"/>
+          <w:szCs w:val="26"/>
+        </w:rPr>
+      </w:pPr>
+      <w:r>
+        <w:rPr>
+          <w:sz w:val="26"/>
+          <w:szCs w:val="26"/>
+        </w:rPr>
+        <w:t>Osman: 1 punt</w:t>
+      </w:r>
+    </w:p>
+    <w:p>
+      <w:pPr>
+        <w:rPr>
+          <w:sz w:val="26"/>
+          <w:szCs w:val="26"/>
+        </w:rPr>
+      </w:pPr>
+    </w:p>
+    <w:p>
+      <w:pPr>
+        <w:spacing w:line="259" w:lineRule="auto"/>
+      </w:pPr>
       <w:bookmarkStart w:id="0" w:name="_GoBack"/>
       <w:bookmarkEnd w:id="0"/>
     </w:p>
@@ -2706,27 +3808,9 @@
   </w:abstractNum>
   <w:num w:numId="1">
     <w:abstractNumId w:val="1"/>
-    <w:lvlOverride w:ilvl="0"/>
-    <w:lvlOverride w:ilvl="1"/>
-    <w:lvlOverride w:ilvl="2"/>
-    <w:lvlOverride w:ilvl="3"/>
-    <w:lvlOverride w:ilvl="4"/>
-    <w:lvlOverride w:ilvl="5"/>
-    <w:lvlOverride w:ilvl="6"/>
-    <w:lvlOverride w:ilvl="7"/>
-    <w:lvlOverride w:ilvl="8"/>
   </w:num>
   <w:num w:numId="2">
     <w:abstractNumId w:val="0"/>
-    <w:lvlOverride w:ilvl="0"/>
-    <w:lvlOverride w:ilvl="1"/>
-    <w:lvlOverride w:ilvl="2"/>
-    <w:lvlOverride w:ilvl="3"/>
-    <w:lvlOverride w:ilvl="4"/>
-    <w:lvlOverride w:ilvl="5"/>
-    <w:lvlOverride w:ilvl="6"/>
-    <w:lvlOverride w:ilvl="7"/>
-    <w:lvlOverride w:ilvl="8"/>
   </w:num>
   <w:num w:numId="3">
     <w:abstractNumId w:val="1"/>

</xml_diff>

<commit_message>
Retrospectives + website docs
</commit_message>
<xml_diff>
--- a/docs/Sprints/Retrospectives/Retrospectives.docx
+++ b/docs/Sprints/Retrospectives/Retrospectives.docx
@@ -3560,6 +3560,949 @@
           <w:szCs w:val="26"/>
         </w:rPr>
       </w:pPr>
+    </w:p>
+    <w:p>
+      <w:pPr>
+        <w:spacing w:line="259" w:lineRule="auto"/>
+      </w:pPr>
+      <w:r>
+        <w:br w:type="page"/>
+      </w:r>
+    </w:p>
+    <w:p>
+      <w:pPr>
+        <w:pStyle w:val="Kop1"/>
+      </w:pPr>
+      <w:proofErr w:type="spellStart"/>
+      <w:r>
+        <w:lastRenderedPageBreak/>
+        <w:t>Retrospective</w:t>
+      </w:r>
+      <w:proofErr w:type="spellEnd"/>
+      <w:r>
+        <w:t xml:space="preserve"> Week 7</w:t>
+      </w:r>
+    </w:p>
+    <w:p>
+      <w:r>
+        <w:t>Door: Ben Groeneveld</w:t>
+      </w:r>
+    </w:p>
+    <w:p>
+      <w:pPr>
+        <w:pStyle w:val="Kop2"/>
+      </w:pPr>
+      <w:r>
+        <w:t>Tips en tops</w:t>
+      </w:r>
+    </w:p>
+    <w:p>
+      <w:pPr>
+        <w:pStyle w:val="Kop6"/>
+      </w:pPr>
+      <w:r>
+        <w:t xml:space="preserve">Osman </w:t>
+      </w:r>
+      <w:proofErr w:type="spellStart"/>
+      <w:r>
+        <w:t>Altun</w:t>
+      </w:r>
+      <w:proofErr w:type="spellEnd"/>
+    </w:p>
+    <w:tbl>
+      <w:tblPr>
+        <w:tblStyle w:val="Tabelraster"/>
+        <w:tblW w:w="0" w:type="auto"/>
+        <w:tblInd w:w="0" w:type="dxa"/>
+        <w:tblBorders>
+          <w:top w:val="none" w:sz="0" w:space="0" w:color="auto"/>
+          <w:left w:val="none" w:sz="0" w:space="0" w:color="auto"/>
+          <w:bottom w:val="none" w:sz="0" w:space="0" w:color="auto"/>
+          <w:right w:val="none" w:sz="0" w:space="0" w:color="auto"/>
+          <w:insideH w:val="none" w:sz="0" w:space="0" w:color="auto"/>
+          <w:insideV w:val="none" w:sz="0" w:space="0" w:color="auto"/>
+        </w:tblBorders>
+        <w:tblLook w:val="04A0" w:firstRow="1" w:lastRow="0" w:firstColumn="1" w:lastColumn="0" w:noHBand="0" w:noVBand="1"/>
+      </w:tblPr>
+      <w:tblGrid>
+        <w:gridCol w:w="4531"/>
+        <w:gridCol w:w="4531"/>
+      </w:tblGrid>
+      <w:tr>
+        <w:tc>
+          <w:tcPr>
+            <w:tcW w:w="4531" w:type="dxa"/>
+          </w:tcPr>
+          <w:p>
+            <w:pPr>
+              <w:pStyle w:val="Lijstalinea"/>
+              <w:numPr>
+                <w:ilvl w:val="0"/>
+                <w:numId w:val="1"/>
+              </w:numPr>
+              <w:spacing w:line="240" w:lineRule="auto"/>
+            </w:pPr>
+            <w:r>
+              <w:t>Goed inzet getoond</w:t>
+            </w:r>
+          </w:p>
+        </w:tc>
+        <w:tc>
+          <w:tcPr>
+            <w:tcW w:w="4531" w:type="dxa"/>
+            <w:shd w:val="clear" w:color="auto" w:fill="auto"/>
+          </w:tcPr>
+          <w:p>
+            <w:pPr>
+              <w:pStyle w:val="Lijstalinea"/>
+              <w:numPr>
+                <w:ilvl w:val="0"/>
+                <w:numId w:val="2"/>
+              </w:numPr>
+              <w:spacing w:line="240" w:lineRule="auto"/>
+            </w:pPr>
+            <w:r>
+              <w:t>Meer communiceren</w:t>
+            </w:r>
+          </w:p>
+        </w:tc>
+      </w:tr>
+    </w:tbl>
+    <w:p/>
+    <w:p>
+      <w:pPr>
+        <w:pStyle w:val="Kop6"/>
+      </w:pPr>
+      <w:r>
+        <w:t>Remco La Brijn</w:t>
+      </w:r>
+    </w:p>
+    <w:tbl>
+      <w:tblPr>
+        <w:tblStyle w:val="Tabelraster"/>
+        <w:tblW w:w="0" w:type="auto"/>
+        <w:tblInd w:w="0" w:type="dxa"/>
+        <w:tblBorders>
+          <w:top w:val="none" w:sz="0" w:space="0" w:color="auto"/>
+          <w:left w:val="none" w:sz="0" w:space="0" w:color="auto"/>
+          <w:bottom w:val="none" w:sz="0" w:space="0" w:color="auto"/>
+          <w:right w:val="none" w:sz="0" w:space="0" w:color="auto"/>
+          <w:insideH w:val="none" w:sz="0" w:space="0" w:color="auto"/>
+          <w:insideV w:val="none" w:sz="0" w:space="0" w:color="auto"/>
+        </w:tblBorders>
+        <w:tblLook w:val="04A0" w:firstRow="1" w:lastRow="0" w:firstColumn="1" w:lastColumn="0" w:noHBand="0" w:noVBand="1"/>
+      </w:tblPr>
+      <w:tblGrid>
+        <w:gridCol w:w="4531"/>
+        <w:gridCol w:w="4531"/>
+      </w:tblGrid>
+      <w:tr>
+        <w:tc>
+          <w:tcPr>
+            <w:tcW w:w="4531" w:type="dxa"/>
+          </w:tcPr>
+          <w:p>
+            <w:pPr>
+              <w:pStyle w:val="Lijstalinea"/>
+              <w:numPr>
+                <w:ilvl w:val="0"/>
+                <w:numId w:val="1"/>
+              </w:numPr>
+              <w:spacing w:line="240" w:lineRule="auto"/>
+            </w:pPr>
+            <w:r>
+              <w:t>Goed gewerkt aan database, mooi resultaat geboekt</w:t>
+            </w:r>
+          </w:p>
+        </w:tc>
+        <w:tc>
+          <w:tcPr>
+            <w:tcW w:w="4531" w:type="dxa"/>
+            <w:shd w:val="clear" w:color="auto" w:fill="auto"/>
+          </w:tcPr>
+          <w:p>
+            <w:pPr>
+              <w:pStyle w:val="Lijstalinea"/>
+              <w:numPr>
+                <w:ilvl w:val="0"/>
+                <w:numId w:val="2"/>
+              </w:numPr>
+              <w:spacing w:line="240" w:lineRule="auto"/>
+            </w:pPr>
+            <w:r>
+              <w:t>Meer opletten op de verwoording van bepaalde meningen</w:t>
+            </w:r>
+          </w:p>
+        </w:tc>
+      </w:tr>
+    </w:tbl>
+    <w:p/>
+    <w:p>
+      <w:pPr>
+        <w:pStyle w:val="Kop6"/>
+      </w:pPr>
+      <w:r>
+        <w:t>Ben Groeneveld</w:t>
+      </w:r>
+    </w:p>
+    <w:tbl>
+      <w:tblPr>
+        <w:tblStyle w:val="Tabelraster"/>
+        <w:tblW w:w="0" w:type="auto"/>
+        <w:tblInd w:w="0" w:type="dxa"/>
+        <w:tblBorders>
+          <w:top w:val="none" w:sz="0" w:space="0" w:color="auto"/>
+          <w:left w:val="none" w:sz="0" w:space="0" w:color="auto"/>
+          <w:bottom w:val="none" w:sz="0" w:space="0" w:color="auto"/>
+          <w:right w:val="none" w:sz="0" w:space="0" w:color="auto"/>
+          <w:insideH w:val="none" w:sz="0" w:space="0" w:color="auto"/>
+          <w:insideV w:val="none" w:sz="0" w:space="0" w:color="auto"/>
+        </w:tblBorders>
+        <w:tblLook w:val="04A0" w:firstRow="1" w:lastRow="0" w:firstColumn="1" w:lastColumn="0" w:noHBand="0" w:noVBand="1"/>
+      </w:tblPr>
+      <w:tblGrid>
+        <w:gridCol w:w="4531"/>
+        <w:gridCol w:w="4531"/>
+      </w:tblGrid>
+      <w:tr>
+        <w:tc>
+          <w:tcPr>
+            <w:tcW w:w="4531" w:type="dxa"/>
+          </w:tcPr>
+          <w:p>
+            <w:pPr>
+              <w:pStyle w:val="Lijstalinea"/>
+              <w:numPr>
+                <w:ilvl w:val="0"/>
+                <w:numId w:val="1"/>
+              </w:numPr>
+              <w:spacing w:line="240" w:lineRule="auto"/>
+            </w:pPr>
+            <w:r>
+              <w:t>Goed gewerkt aan het combineren van interface met hardware</w:t>
+            </w:r>
+          </w:p>
+        </w:tc>
+        <w:tc>
+          <w:tcPr>
+            <w:tcW w:w="4531" w:type="dxa"/>
+            <w:shd w:val="clear" w:color="auto" w:fill="auto"/>
+          </w:tcPr>
+          <w:p>
+            <w:pPr>
+              <w:pStyle w:val="Lijstalinea"/>
+              <w:numPr>
+                <w:ilvl w:val="0"/>
+                <w:numId w:val="2"/>
+              </w:numPr>
+              <w:spacing w:line="240" w:lineRule="auto"/>
+            </w:pPr>
+            <w:r>
+              <w:t>Tijd beter verdelen en sneller om hulp vragen wanneer nodig</w:t>
+            </w:r>
+          </w:p>
+        </w:tc>
+      </w:tr>
+    </w:tbl>
+    <w:p/>
+    <w:p>
+      <w:pPr>
+        <w:pStyle w:val="Kop2"/>
+      </w:pPr>
+      <w:r>
+        <w:t>De vragen</w:t>
+      </w:r>
+    </w:p>
+    <w:p>
+      <w:pPr>
+        <w:pStyle w:val="Kop6"/>
+      </w:pPr>
+      <w:r>
+        <w:t xml:space="preserve">Wat was de </w:t>
+      </w:r>
+      <w:proofErr w:type="spellStart"/>
+      <w:r>
+        <w:t>velocity</w:t>
+      </w:r>
+      <w:proofErr w:type="spellEnd"/>
+      <w:r>
+        <w:t xml:space="preserve"> van de afgelopen sprint?</w:t>
+      </w:r>
+    </w:p>
+    <w:p>
+      <w:r>
+        <w:t>Er is deze sprint een hoeveelheid van 13 punten behaald. Deze punten zijn behaald door de database op te zetten.</w:t>
+      </w:r>
+    </w:p>
+    <w:p>
+      <w:pPr>
+        <w:pStyle w:val="Kop6"/>
+      </w:pPr>
+      <w:r>
+        <w:t>Wat ging deze sprint goed?</w:t>
+      </w:r>
+    </w:p>
+    <w:p>
+      <w:r>
+        <w:t>Er is hard gewerkt en er is veel inzet getoond.</w:t>
+      </w:r>
+    </w:p>
+    <w:p>
+      <w:pPr>
+        <w:pStyle w:val="Kop6"/>
+      </w:pPr>
+      <w:r>
+        <w:t>Wat kan de volgende sprint beter?</w:t>
+      </w:r>
+    </w:p>
+    <w:p>
+      <w:r>
+        <w:t>Er moet meer concreet resultaat geboekt worden.</w:t>
+      </w:r>
+    </w:p>
+    <w:p>
+      <w:pPr>
+        <w:pStyle w:val="Kop2"/>
+      </w:pPr>
+      <w:r>
+        <w:t>Puntenverdeling</w:t>
+      </w:r>
+    </w:p>
+    <w:p>
+      <w:pPr>
+        <w:pStyle w:val="Kop6"/>
+      </w:pPr>
+      <w:r>
+        <w:t>Ben Groeneveld</w:t>
+      </w:r>
+    </w:p>
+    <w:p>
+      <w:r>
+        <w:rPr>
+          <w:rStyle w:val="Subtieleverwijzing"/>
+        </w:rPr>
+        <w:t>1 punt</w:t>
+      </w:r>
+    </w:p>
+    <w:p>
+      <w:pPr>
+        <w:pStyle w:val="Kop6"/>
+      </w:pPr>
+      <w:r>
+        <w:t xml:space="preserve">Osman </w:t>
+      </w:r>
+      <w:proofErr w:type="spellStart"/>
+      <w:r>
+        <w:t>Altun</w:t>
+      </w:r>
+      <w:proofErr w:type="spellEnd"/>
+    </w:p>
+    <w:p>
+      <w:r>
+        <w:rPr>
+          <w:rStyle w:val="Subtieleverwijzing"/>
+        </w:rPr>
+        <w:t xml:space="preserve">2 </w:t>
+      </w:r>
+      <w:r>
+        <w:rPr>
+          <w:rStyle w:val="Subtieleverwijzing"/>
+        </w:rPr>
+        <w:t>punt</w:t>
+      </w:r>
+      <w:r>
+        <w:rPr>
+          <w:rStyle w:val="Subtieleverwijzing"/>
+        </w:rPr>
+        <w:t>en</w:t>
+      </w:r>
+    </w:p>
+    <w:p>
+      <w:pPr>
+        <w:pStyle w:val="Kop6"/>
+      </w:pPr>
+      <w:r>
+        <w:t>Remco La Brijn</w:t>
+      </w:r>
+    </w:p>
+    <w:p>
+      <w:r>
+        <w:rPr>
+          <w:rStyle w:val="Subtieleverwijzing"/>
+        </w:rPr>
+        <w:t>2 punten</w:t>
+      </w:r>
+    </w:p>
+    <w:p/>
+    <w:p>
+      <w:pPr>
+        <w:spacing w:line="259" w:lineRule="auto"/>
+      </w:pPr>
+      <w:r>
+        <w:br w:type="page"/>
+      </w:r>
+    </w:p>
+    <w:p>
+      <w:pPr>
+        <w:pStyle w:val="Kop1"/>
+      </w:pPr>
+      <w:proofErr w:type="spellStart"/>
+      <w:r>
+        <w:lastRenderedPageBreak/>
+        <w:t>Retrospective</w:t>
+      </w:r>
+      <w:proofErr w:type="spellEnd"/>
+      <w:r>
+        <w:t xml:space="preserve"> Week 7</w:t>
+      </w:r>
+    </w:p>
+    <w:p>
+      <w:r>
+        <w:t>Door: Remco La Brijn</w:t>
+      </w:r>
+    </w:p>
+    <w:p>
+      <w:pPr>
+        <w:pStyle w:val="Kop2"/>
+      </w:pPr>
+      <w:r>
+        <w:t>Tips en tops</w:t>
+      </w:r>
+    </w:p>
+    <w:p>
+      <w:pPr>
+        <w:pStyle w:val="Kop6"/>
+      </w:pPr>
+      <w:r>
+        <w:t>Ben Groeneveld</w:t>
+      </w:r>
+    </w:p>
+    <w:tbl>
+      <w:tblPr>
+        <w:tblStyle w:val="Tabelraster"/>
+        <w:tblW w:w="0" w:type="auto"/>
+        <w:tblInd w:w="0" w:type="dxa"/>
+        <w:tblBorders>
+          <w:top w:val="none" w:sz="0" w:space="0" w:color="auto"/>
+          <w:left w:val="none" w:sz="0" w:space="0" w:color="auto"/>
+          <w:bottom w:val="none" w:sz="0" w:space="0" w:color="auto"/>
+          <w:right w:val="none" w:sz="0" w:space="0" w:color="auto"/>
+          <w:insideH w:val="none" w:sz="0" w:space="0" w:color="auto"/>
+          <w:insideV w:val="none" w:sz="0" w:space="0" w:color="auto"/>
+        </w:tblBorders>
+        <w:tblLook w:val="04A0" w:firstRow="1" w:lastRow="0" w:firstColumn="1" w:lastColumn="0" w:noHBand="0" w:noVBand="1"/>
+      </w:tblPr>
+      <w:tblGrid>
+        <w:gridCol w:w="4531"/>
+        <w:gridCol w:w="4531"/>
+      </w:tblGrid>
+      <w:tr>
+        <w:trPr>
+          <w:trHeight w:val="913"/>
+        </w:trPr>
+        <w:tc>
+          <w:tcPr>
+            <w:tcW w:w="4531" w:type="dxa"/>
+          </w:tcPr>
+          <w:p>
+            <w:pPr>
+              <w:pStyle w:val="Lijstalinea"/>
+              <w:numPr>
+                <w:ilvl w:val="0"/>
+                <w:numId w:val="1"/>
+              </w:numPr>
+              <w:spacing w:line="240" w:lineRule="auto"/>
+            </w:pPr>
+            <w:r>
+              <w:t xml:space="preserve">Veel geprobeerd om de communicatie tussen het </w:t>
+            </w:r>
+            <w:proofErr w:type="spellStart"/>
+            <w:r>
+              <w:t>keypad</w:t>
+            </w:r>
+            <w:proofErr w:type="spellEnd"/>
+            <w:r>
+              <w:t>, de RFID en de GUI te verkrijgen</w:t>
+            </w:r>
+          </w:p>
+        </w:tc>
+        <w:tc>
+          <w:tcPr>
+            <w:tcW w:w="4531" w:type="dxa"/>
+            <w:shd w:val="clear" w:color="auto" w:fill="auto"/>
+          </w:tcPr>
+          <w:p>
+            <w:pPr>
+              <w:pStyle w:val="Lijstalinea"/>
+              <w:numPr>
+                <w:ilvl w:val="0"/>
+                <w:numId w:val="2"/>
+              </w:numPr>
+              <w:spacing w:line="240" w:lineRule="auto"/>
+            </w:pPr>
+            <w:r>
+              <w:t>Desalniettemin niet gelukt</w:t>
+            </w:r>
+          </w:p>
+        </w:tc>
+      </w:tr>
+    </w:tbl>
+    <w:p/>
+    <w:p>
+      <w:pPr>
+        <w:pStyle w:val="Kop6"/>
+      </w:pPr>
+      <w:r>
+        <w:t xml:space="preserve">Osman </w:t>
+      </w:r>
+      <w:proofErr w:type="spellStart"/>
+      <w:r>
+        <w:t>Altun</w:t>
+      </w:r>
+      <w:proofErr w:type="spellEnd"/>
+    </w:p>
+    <w:tbl>
+      <w:tblPr>
+        <w:tblStyle w:val="Tabelraster"/>
+        <w:tblW w:w="0" w:type="auto"/>
+        <w:tblInd w:w="0" w:type="dxa"/>
+        <w:tblBorders>
+          <w:top w:val="none" w:sz="0" w:space="0" w:color="auto"/>
+          <w:left w:val="none" w:sz="0" w:space="0" w:color="auto"/>
+          <w:bottom w:val="none" w:sz="0" w:space="0" w:color="auto"/>
+          <w:right w:val="none" w:sz="0" w:space="0" w:color="auto"/>
+          <w:insideH w:val="none" w:sz="0" w:space="0" w:color="auto"/>
+          <w:insideV w:val="none" w:sz="0" w:space="0" w:color="auto"/>
+        </w:tblBorders>
+        <w:tblLook w:val="04A0" w:firstRow="1" w:lastRow="0" w:firstColumn="1" w:lastColumn="0" w:noHBand="0" w:noVBand="1"/>
+      </w:tblPr>
+      <w:tblGrid>
+        <w:gridCol w:w="4531"/>
+        <w:gridCol w:w="4531"/>
+      </w:tblGrid>
+      <w:tr>
+        <w:tc>
+          <w:tcPr>
+            <w:tcW w:w="4531" w:type="dxa"/>
+          </w:tcPr>
+          <w:p>
+            <w:pPr>
+              <w:pStyle w:val="Lijstalinea"/>
+              <w:numPr>
+                <w:ilvl w:val="0"/>
+                <w:numId w:val="1"/>
+              </w:numPr>
+              <w:spacing w:line="240" w:lineRule="auto"/>
+            </w:pPr>
+            <w:r>
+              <w:t>veel gedaan tot donderdag</w:t>
+            </w:r>
+          </w:p>
+        </w:tc>
+        <w:tc>
+          <w:tcPr>
+            <w:tcW w:w="4531" w:type="dxa"/>
+            <w:shd w:val="clear" w:color="auto" w:fill="auto"/>
+          </w:tcPr>
+          <w:p>
+            <w:pPr>
+              <w:pStyle w:val="Lijstalinea"/>
+              <w:numPr>
+                <w:ilvl w:val="0"/>
+                <w:numId w:val="2"/>
+              </w:numPr>
+              <w:spacing w:line="240" w:lineRule="auto"/>
+            </w:pPr>
+            <w:r>
+              <w:t>daarna weinig van vernomen noch gezien</w:t>
+            </w:r>
+          </w:p>
+        </w:tc>
+      </w:tr>
+    </w:tbl>
+    <w:p/>
+    <w:p>
+      <w:pPr>
+        <w:pStyle w:val="Kop6"/>
+      </w:pPr>
+      <w:r>
+        <w:t>Remco La Brijn</w:t>
+      </w:r>
+    </w:p>
+    <w:tbl>
+      <w:tblPr>
+        <w:tblStyle w:val="Tabelraster"/>
+        <w:tblW w:w="0" w:type="auto"/>
+        <w:tblInd w:w="0" w:type="dxa"/>
+        <w:tblBorders>
+          <w:top w:val="none" w:sz="0" w:space="0" w:color="auto"/>
+          <w:left w:val="none" w:sz="0" w:space="0" w:color="auto"/>
+          <w:bottom w:val="none" w:sz="0" w:space="0" w:color="auto"/>
+          <w:right w:val="none" w:sz="0" w:space="0" w:color="auto"/>
+          <w:insideH w:val="none" w:sz="0" w:space="0" w:color="auto"/>
+          <w:insideV w:val="none" w:sz="0" w:space="0" w:color="auto"/>
+        </w:tblBorders>
+        <w:tblLook w:val="04A0" w:firstRow="1" w:lastRow="0" w:firstColumn="1" w:lastColumn="0" w:noHBand="0" w:noVBand="1"/>
+      </w:tblPr>
+      <w:tblGrid>
+        <w:gridCol w:w="4500"/>
+        <w:gridCol w:w="4500"/>
+      </w:tblGrid>
+      <w:tr>
+        <w:trPr>
+          <w:trHeight w:val="453"/>
+        </w:trPr>
+        <w:tc>
+          <w:tcPr>
+            <w:tcW w:w="4500" w:type="dxa"/>
+          </w:tcPr>
+          <w:p>
+            <w:pPr>
+              <w:pStyle w:val="Lijstalinea"/>
+              <w:numPr>
+                <w:ilvl w:val="0"/>
+                <w:numId w:val="1"/>
+              </w:numPr>
+              <w:spacing w:line="240" w:lineRule="auto"/>
+            </w:pPr>
+            <w:r>
+              <w:t>aanwezigheid, database afgekregen</w:t>
+            </w:r>
+          </w:p>
+        </w:tc>
+        <w:tc>
+          <w:tcPr>
+            <w:tcW w:w="4500" w:type="dxa"/>
+            <w:shd w:val="clear" w:color="auto" w:fill="auto"/>
+          </w:tcPr>
+          <w:p>
+            <w:pPr>
+              <w:pStyle w:val="Lijstalinea"/>
+              <w:numPr>
+                <w:ilvl w:val="0"/>
+                <w:numId w:val="2"/>
+              </w:numPr>
+              <w:spacing w:line="240" w:lineRule="auto"/>
+            </w:pPr>
+            <w:r>
+              <w:t>had meer hulp moeten tonen tussendoor richting de communicatie van de hardware.</w:t>
+            </w:r>
+          </w:p>
+        </w:tc>
+      </w:tr>
+    </w:tbl>
+    <w:p/>
+    <w:p>
+      <w:pPr>
+        <w:pStyle w:val="Kop2"/>
+      </w:pPr>
+      <w:r>
+        <w:t>De vragen</w:t>
+      </w:r>
+    </w:p>
+    <w:p>
+      <w:pPr>
+        <w:pStyle w:val="Kop6"/>
+      </w:pPr>
+      <w:r>
+        <w:t xml:space="preserve">Wat was de </w:t>
+      </w:r>
+      <w:proofErr w:type="spellStart"/>
+      <w:r>
+        <w:t>velocity</w:t>
+      </w:r>
+      <w:proofErr w:type="spellEnd"/>
+      <w:r>
+        <w:t xml:space="preserve"> van de afgelopen sprint?</w:t>
+      </w:r>
+    </w:p>
+    <w:p>
+      <w:r>
+        <w:t xml:space="preserve"> 13- alleen de database is afgewerkt.</w:t>
+      </w:r>
+    </w:p>
+    <w:p>
+      <w:pPr>
+        <w:pStyle w:val="Kop6"/>
+      </w:pPr>
+      <w:r>
+        <w:t>Wat ging deze sprint goed?</w:t>
+      </w:r>
+    </w:p>
+    <w:p>
+      <w:r>
+        <w:t>De database is zo snel mogelijk aan de praat gekregen.</w:t>
+      </w:r>
+    </w:p>
+    <w:p>
+      <w:pPr>
+        <w:pStyle w:val="Kop6"/>
+      </w:pPr>
+      <w:r>
+        <w:t>Wat kan de volgende sprint beter?</w:t>
+      </w:r>
+    </w:p>
+    <w:p>
+      <w:r>
+        <w:t>Meer af krijgen</w:t>
+      </w:r>
+    </w:p>
+    <w:p>
+      <w:pPr>
+        <w:pStyle w:val="Kop2"/>
+      </w:pPr>
+      <w:r>
+        <w:t>Puntenverdeling</w:t>
+      </w:r>
+    </w:p>
+    <w:p>
+      <w:pPr>
+        <w:pStyle w:val="Kop6"/>
+      </w:pPr>
+      <w:r>
+        <w:t>Ben Groeneveld</w:t>
+      </w:r>
+    </w:p>
+    <w:p>
+      <w:r>
+        <w:rPr>
+          <w:rStyle w:val="Subtieleverwijzing"/>
+        </w:rPr>
+        <w:t>2 punten –</w:t>
+      </w:r>
+      <w:r>
+        <w:t xml:space="preserve"> </w:t>
+      </w:r>
+      <w:r>
+        <w:t xml:space="preserve">Toch hard geprobeerd om de </w:t>
+      </w:r>
+    </w:p>
+    <w:p>
+      <w:pPr>
+        <w:pStyle w:val="Kop6"/>
+      </w:pPr>
+      <w:r>
+        <w:t xml:space="preserve">Osman </w:t>
+      </w:r>
+      <w:proofErr w:type="spellStart"/>
+      <w:r>
+        <w:t>Altun</w:t>
+      </w:r>
+      <w:proofErr w:type="spellEnd"/>
+    </w:p>
+    <w:p>
+      <w:r>
+        <w:rPr>
+          <w:rStyle w:val="Subtieleverwijzing"/>
+        </w:rPr>
+        <w:t>1</w:t>
+      </w:r>
+      <w:r>
+        <w:rPr>
+          <w:rStyle w:val="Subtieleverwijzing"/>
+        </w:rPr>
+        <w:t xml:space="preserve"> punt </w:t>
+      </w:r>
+      <w:r>
+        <w:rPr>
+          <w:rStyle w:val="Subtieleverwijzing"/>
+        </w:rPr>
+        <w:t>–</w:t>
+      </w:r>
+      <w:r>
+        <w:t xml:space="preserve"> hoor ik te weinig van, desalniettemin zouden we de database samen afwerken.</w:t>
+      </w:r>
+    </w:p>
+    <w:p>
+      <w:pPr>
+        <w:pStyle w:val="Kop6"/>
+      </w:pPr>
+      <w:r>
+        <w:t>Remco La Brijn</w:t>
+      </w:r>
+    </w:p>
+    <w:p>
+      <w:r>
+        <w:rPr>
+          <w:rStyle w:val="Subtieleverwijzing"/>
+        </w:rPr>
+        <w:t>2</w:t>
+      </w:r>
+      <w:r>
+        <w:rPr>
+          <w:rStyle w:val="Subtieleverwijzing"/>
+        </w:rPr>
+        <w:t xml:space="preserve"> punten </w:t>
+      </w:r>
+      <w:r>
+        <w:rPr>
+          <w:rStyle w:val="Subtieleverwijzing"/>
+        </w:rPr>
+        <w:t>–</w:t>
+      </w:r>
+      <w:r>
+        <w:t xml:space="preserve"> Database afgerond, hard gewerkt, veel aanwezig geweest.</w:t>
+      </w:r>
+    </w:p>
+    <w:p>
+      <w:pPr>
+        <w:spacing w:line="259" w:lineRule="auto"/>
+      </w:pPr>
+      <w:r>
+        <w:br w:type="page"/>
+      </w:r>
+    </w:p>
+    <w:p>
+      <w:pPr>
+        <w:jc w:val="center"/>
+        <w:rPr>
+          <w:sz w:val="36"/>
+          <w:szCs w:val="36"/>
+        </w:rPr>
+      </w:pPr>
+      <w:r>
+        <w:rPr>
+          <w:b/>
+          <w:sz w:val="36"/>
+          <w:szCs w:val="36"/>
+        </w:rPr>
+        <w:lastRenderedPageBreak/>
+        <w:t>Retrospectief week 7</w:t>
+      </w:r>
+    </w:p>
+    <w:p>
+      <w:pPr>
+        <w:rPr>
+          <w:sz w:val="36"/>
+          <w:szCs w:val="36"/>
+        </w:rPr>
+      </w:pPr>
+    </w:p>
+    <w:p>
+      <w:pPr>
+        <w:rPr>
+          <w:sz w:val="28"/>
+          <w:szCs w:val="28"/>
+        </w:rPr>
+      </w:pPr>
+      <w:r>
+        <w:rPr>
+          <w:sz w:val="28"/>
+          <w:szCs w:val="28"/>
+        </w:rPr>
+        <w:t xml:space="preserve">Naam Osman </w:t>
+      </w:r>
+      <w:proofErr w:type="spellStart"/>
+      <w:r>
+        <w:rPr>
+          <w:sz w:val="28"/>
+          <w:szCs w:val="28"/>
+        </w:rPr>
+        <w:t>Altun</w:t>
+      </w:r>
+      <w:proofErr w:type="spellEnd"/>
+    </w:p>
+    <w:p>
+      <w:pPr>
+        <w:rPr>
+          <w:sz w:val="28"/>
+          <w:szCs w:val="28"/>
+        </w:rPr>
+      </w:pPr>
+      <w:r>
+        <w:rPr>
+          <w:sz w:val="28"/>
+          <w:szCs w:val="28"/>
+        </w:rPr>
+        <w:t>Studentnummer: 0914026</w:t>
+      </w:r>
+    </w:p>
+    <w:p>
+      <w:pPr>
+        <w:rPr>
+          <w:sz w:val="28"/>
+          <w:szCs w:val="28"/>
+        </w:rPr>
+      </w:pPr>
+    </w:p>
+    <w:p>
+      <w:pPr>
+        <w:rPr>
+          <w:b/>
+          <w:sz w:val="28"/>
+          <w:szCs w:val="28"/>
+        </w:rPr>
+      </w:pPr>
+      <w:proofErr w:type="spellStart"/>
+      <w:r>
+        <w:rPr>
+          <w:b/>
+          <w:sz w:val="28"/>
+          <w:szCs w:val="28"/>
+        </w:rPr>
+        <w:t>Velocity</w:t>
+      </w:r>
+      <w:proofErr w:type="spellEnd"/>
+      <w:r>
+        <w:rPr>
+          <w:b/>
+          <w:sz w:val="28"/>
+          <w:szCs w:val="28"/>
+        </w:rPr>
+        <w:t xml:space="preserve"> van afgelopen week:</w:t>
+      </w:r>
+    </w:p>
+    <w:p>
+      <w:r>
+        <w:t>We hebben deze week 13 punten behaald.</w:t>
+      </w:r>
+    </w:p>
+    <w:p/>
+    <w:p/>
+    <w:p>
+      <w:pPr>
+        <w:rPr>
+          <w:b/>
+        </w:rPr>
+      </w:pPr>
+      <w:r>
+        <w:rPr>
+          <w:b/>
+        </w:rPr>
+        <w:t>Wat ging goed en wat kan beter?</w:t>
+      </w:r>
+    </w:p>
+    <w:p>
+      <w:r>
+        <w:t>We hebben de database werkend gekregen en dat was topprioriteit. Communicatie na school kan wat beter.</w:t>
+      </w:r>
+    </w:p>
+    <w:p/>
+    <w:p>
+      <w:r>
+        <w:rPr>
+          <w:b/>
+        </w:rPr>
+        <w:t>Puntenverdeling:</w:t>
+      </w:r>
+    </w:p>
+    <w:p/>
+    <w:p>
+      <w:r>
+        <w:t>Ben: 2 punten</w:t>
+      </w:r>
+    </w:p>
+    <w:p/>
+    <w:p>
+      <w:r>
+        <w:t>Remco: 2 punten</w:t>
+      </w:r>
+    </w:p>
+    <w:p/>
+    <w:p>
+      <w:r>
+        <w:t>Osman: 1 punten</w:t>
+      </w:r>
     </w:p>
     <w:p>
       <w:pPr>

</xml_diff>